<commit_message>
finishing touches for testing are done
</commit_message>
<xml_diff>
--- a/pdf_reporting/temp_rendered.docx
+++ b/pdf_reporting/temp_rendered.docx
@@ -12,27 +12,27 @@
     </w:p>
     <w:p>
       <w:r>
-        <w:t xml:space="preserve">Date: 2025-04-24</w:t>
+        <w:t xml:space="preserve">Date: 2025-04-25</w:t>
       </w:r>
     </w:p>
     <w:p>
       <w:r>
-        <w:t xml:space="preserve">Time: 22:32</w:t>
+        <w:t xml:space="preserve">Time: 16:38</w:t>
       </w:r>
     </w:p>
     <w:p>
       <w:r>
-        <w:t xml:space="preserve">Assessor Name: Khushi Shah</w:t>
+        <w:t xml:space="preserve">Assessor Name: Max Verstappen</w:t>
       </w:r>
     </w:p>
     <w:p>
       <w:r>
-        <w:t xml:space="preserve">Assessor Role/Title: Network Architect</w:t>
+        <w:t xml:space="preserve">Assessor Role/Title: Security Manager</w:t>
       </w:r>
     </w:p>
     <w:p>
       <w:r>
-        <w:t xml:space="preserve">Organization: CMU</w:t>
+        <w:t xml:space="preserve">Organization: Red Bull</w:t>
       </w:r>
     </w:p>
     <w:p/>

</xml_diff>